<commit_message>
Adds materials for week 5 of ML Washington course.
</commit_message>
<xml_diff>
--- a/Objektno oblikovanje/DZ3/Kodžoman_Vinko_DZ3_apartmani.docx
+++ b/Objektno oblikovanje/DZ3/Kodžoman_Vinko_DZ3_apartmani.docx
@@ -362,7 +362,19 @@
         <w:rPr>
           <w:rFonts w:ascii="Times New Roman" w:hAnsi="Times New Roman" w:cs="Times New Roman"/>
         </w:rPr>
-        <w:t>ja za vođenje apartmana omogućuje reklamiranje apartmana za svoje klijente i rezerviranje istih za kupce. Agencija uzima proviziju za svaku uspješnu transakciju – rezervacija apartmana.</w:t>
+        <w:t xml:space="preserve">ja za vođenje apartmana omogućuje reklamiranje apartmana za svoje klijente i rezerviranje istih za kupce. Agencija uzima proviziju za svaku uspješnu transakciju – </w:t>
+      </w:r>
+      <w:r>
+        <w:rPr>
+          <w:rFonts w:ascii="Times New Roman" w:hAnsi="Times New Roman" w:cs="Times New Roman"/>
+        </w:rPr>
+        <w:t>najam</w:t>
+      </w:r>
+      <w:r>
+        <w:rPr>
+          <w:rFonts w:ascii="Times New Roman" w:hAnsi="Times New Roman" w:cs="Times New Roman"/>
+        </w:rPr>
+        <w:t xml:space="preserve"> apartmana.</w:t>
       </w:r>
       <w:r>
         <w:rPr>
@@ -386,7 +398,13 @@
         <w:rPr>
           <w:rFonts w:ascii="Times New Roman" w:hAnsi="Times New Roman" w:cs="Times New Roman"/>
         </w:rPr>
-        <w:t xml:space="preserve"> su aktivni i u trenutku kada klijent agencije odlući prestati iznamljivati svoj apartman, on</w:t>
+        <w:t xml:space="preserve"> su aktivni – mogu se iznamljivati, i</w:t>
+      </w:r>
+      <w:r>
+        <w:rPr>
+          <w:rFonts w:ascii="Times New Roman" w:hAnsi="Times New Roman" w:cs="Times New Roman"/>
+        </w:rPr>
+        <w:t xml:space="preserve"> u trenutku kada klijent agencije odlući prestati iznamljivati svoj apartman, on</w:t>
       </w:r>
       <w:r>
         <w:rPr>
@@ -398,31 +416,31 @@
         <w:rPr>
           <w:rFonts w:ascii="Times New Roman" w:hAnsi="Times New Roman" w:cs="Times New Roman"/>
         </w:rPr>
-        <w:t xml:space="preserve"> se pov</w:t>
-      </w:r>
-      <w:r>
-        <w:rPr>
-          <w:rFonts w:ascii="Times New Roman" w:hAnsi="Times New Roman" w:cs="Times New Roman"/>
-        </w:rPr>
-        <w:t>l</w:t>
-      </w:r>
-      <w:r>
-        <w:rPr>
-          <w:rFonts w:ascii="Times New Roman" w:hAnsi="Times New Roman" w:cs="Times New Roman"/>
-        </w:rPr>
-        <w:t>a</w:t>
-      </w:r>
-      <w:r>
-        <w:rPr>
-          <w:rFonts w:ascii="Times New Roman" w:hAnsi="Times New Roman" w:cs="Times New Roman"/>
-        </w:rPr>
-        <w:t>će</w:t>
-      </w:r>
-      <w:r>
-        <w:rPr>
-          <w:rFonts w:ascii="Times New Roman" w:hAnsi="Times New Roman" w:cs="Times New Roman"/>
-        </w:rPr>
-        <w:t xml:space="preserve"> iz sustava. Svaki klijent se uparuje sa jednim od agenta agencije, koji je zadužen za klijenta kao i za njegove apartmane.</w:t>
+        <w:t xml:space="preserve"> se </w:t>
+      </w:r>
+      <w:r>
+        <w:rPr>
+          <w:rFonts w:ascii="Times New Roman" w:hAnsi="Times New Roman" w:cs="Times New Roman"/>
+        </w:rPr>
+        <w:t>brišu</w:t>
+      </w:r>
+      <w:r>
+        <w:rPr>
+          <w:rFonts w:ascii="Times New Roman" w:hAnsi="Times New Roman" w:cs="Times New Roman"/>
+        </w:rPr>
+        <w:t xml:space="preserve"> iz sustava. Svaki </w:t>
+      </w:r>
+      <w:r>
+        <w:rPr>
+          <w:rFonts w:ascii="Times New Roman" w:hAnsi="Times New Roman" w:cs="Times New Roman"/>
+        </w:rPr>
+        <w:t xml:space="preserve">klijent se uparuje sa jednim agentom </w:t>
+      </w:r>
+      <w:r>
+        <w:rPr>
+          <w:rFonts w:ascii="Times New Roman" w:hAnsi="Times New Roman" w:cs="Times New Roman"/>
+        </w:rPr>
+        <w:t>agencije, koji je zadužen za klijenta kao i za njegove apartmane.</w:t>
       </w:r>
     </w:p>
     <w:p>
@@ -471,7 +489,19 @@
         <w:rPr>
           <w:rFonts w:ascii="Times New Roman" w:hAnsi="Times New Roman" w:cs="Times New Roman"/>
         </w:rPr>
-        <w:t>, ukoliko su informacije nepotpune apartman se ne prikazuje unutar sustava.</w:t>
+        <w:t>, ukoliko su informacije nepotpune apartman se ne</w:t>
+      </w:r>
+      <w:r>
+        <w:rPr>
+          <w:rFonts w:ascii="Times New Roman" w:hAnsi="Times New Roman" w:cs="Times New Roman"/>
+        </w:rPr>
+        <w:t xml:space="preserve"> može pohraniti</w:t>
+      </w:r>
+      <w:r>
+        <w:rPr>
+          <w:rFonts w:ascii="Times New Roman" w:hAnsi="Times New Roman" w:cs="Times New Roman"/>
+        </w:rPr>
+        <w:t xml:space="preserve"> unutar sustava.</w:t>
       </w:r>
       <w:r>
         <w:rPr>
@@ -483,13 +513,55 @@
         <w:rPr>
           <w:rFonts w:ascii="Times New Roman" w:hAnsi="Times New Roman" w:cs="Times New Roman"/>
         </w:rPr>
-        <w:t xml:space="preserve"> Sustav ujedno prikazuje fotografije apartmane, koje su dane sa strane klijenta – vlastnika apartmana.</w:t>
-      </w:r>
-      <w:r>
-        <w:rPr>
-          <w:rFonts w:ascii="Times New Roman" w:hAnsi="Times New Roman" w:cs="Times New Roman"/>
-        </w:rPr>
-        <w:t xml:space="preserve"> Svaki apartman mora imati informacije o prošlim korisnicima (informacije o samom korisniku).</w:t>
+        <w:t xml:space="preserve"> Sustav ujedno prikazuje fotogr</w:t>
+      </w:r>
+      <w:r>
+        <w:rPr>
+          <w:rFonts w:ascii="Times New Roman" w:hAnsi="Times New Roman" w:cs="Times New Roman"/>
+        </w:rPr>
+        <w:t>afije apartmane, koje su dane od</w:t>
+      </w:r>
+      <w:r>
+        <w:rPr>
+          <w:rFonts w:ascii="Times New Roman" w:hAnsi="Times New Roman" w:cs="Times New Roman"/>
+        </w:rPr>
+        <w:t xml:space="preserve"> strane klijenta – vlas</w:t>
+      </w:r>
+      <w:r>
+        <w:rPr>
+          <w:rFonts w:ascii="Times New Roman" w:hAnsi="Times New Roman" w:cs="Times New Roman"/>
+        </w:rPr>
+        <w:t>nika apartmana.</w:t>
+      </w:r>
+      <w:r>
+        <w:rPr>
+          <w:rFonts w:ascii="Times New Roman" w:hAnsi="Times New Roman" w:cs="Times New Roman"/>
+        </w:rPr>
+        <w:t xml:space="preserve"> Svaki apartman mora imati informacije o prošlim korisnicima (</w:t>
+      </w:r>
+      <w:r>
+        <w:rPr>
+          <w:rFonts w:ascii="Times New Roman" w:hAnsi="Times New Roman" w:cs="Times New Roman"/>
+        </w:rPr>
+        <w:t>ljudi koju su iznamljivali apartmani u prošlosti</w:t>
+      </w:r>
+      <w:r>
+        <w:rPr>
+          <w:rFonts w:ascii="Times New Roman" w:hAnsi="Times New Roman" w:cs="Times New Roman"/>
+        </w:rPr>
+        <w:t>)</w:t>
+      </w:r>
+      <w:r>
+        <w:rPr>
+          <w:rFonts w:ascii="Times New Roman" w:hAnsi="Times New Roman" w:cs="Times New Roman"/>
+        </w:rPr>
+        <w:t>, kao što su podaci o osobi, iznos plaćanja i vrijeme boravka u apartmanu</w:t>
+      </w:r>
+      <w:r>
+        <w:rPr>
+          <w:rFonts w:ascii="Times New Roman" w:hAnsi="Times New Roman" w:cs="Times New Roman"/>
+        </w:rPr>
+        <w:t>.</w:t>
       </w:r>
     </w:p>
     <w:p>
@@ -519,13 +591,25 @@
         <w:rPr>
           <w:rFonts w:ascii="Times New Roman" w:hAnsi="Times New Roman" w:cs="Times New Roman"/>
         </w:rPr>
-        <w:t>Uz sve informacije o aprtmanu, agencije ne može dodati apartman u sustav ako nisu dani svi podaci o vlasniku apartmana. Za svaki apartman je naveden vlasnik kao i njegovi vlastiti podaci (ime, prezime, mjesto prebivanje, kontakt).</w:t>
-      </w:r>
-      <w:r>
-        <w:rPr>
-          <w:rFonts w:ascii="Times New Roman" w:hAnsi="Times New Roman" w:cs="Times New Roman"/>
-        </w:rPr>
-        <w:t xml:space="preserve"> U slućaju da vlasnik više ne posluje sa agencijom treba povući sve njegove apartmane unutar sustava.</w:t>
+        <w:t>Za svaki apartman je naveden vlasnik kao i njegovi vlastiti podaci (ime, prezime, mjesto prebivanje, kontakt).</w:t>
+      </w:r>
+      <w:r>
+        <w:rPr>
+          <w:rFonts w:ascii="Times New Roman" w:hAnsi="Times New Roman" w:cs="Times New Roman"/>
+        </w:rPr>
+        <w:t xml:space="preserve"> U slućaju da vlasnik više ne posluje sa agencijom treba </w:t>
+      </w:r>
+      <w:r>
+        <w:rPr>
+          <w:rFonts w:ascii="Times New Roman" w:hAnsi="Times New Roman" w:cs="Times New Roman"/>
+        </w:rPr>
+        <w:t>izbrisati</w:t>
+      </w:r>
+      <w:r>
+        <w:rPr>
+          <w:rFonts w:ascii="Times New Roman" w:hAnsi="Times New Roman" w:cs="Times New Roman"/>
+        </w:rPr>
+        <w:t xml:space="preserve"> sve njegove apartmane unutar sustava.</w:t>
       </w:r>
     </w:p>
     <w:p>
@@ -550,13 +634,49 @@
           <w:rFonts w:ascii="Times New Roman" w:hAnsi="Times New Roman" w:cs="Times New Roman"/>
         </w:rPr>
         <w:tab/>
-        <w:t>Da bi dijelatnik agencije mogao pristupiti sustavu mora se prijaviti u njega sa svojim korisničkim imenom i lozinkom. Nakon ulaska u sustav prikazuju mu se sve ponude kao i vlasnici. Djelatnik agencije može saznati više o vlasniku kao i o apartmanu odabirom njih unutar sustava.</w:t>
-      </w:r>
-      <w:r>
-        <w:rPr>
-          <w:rFonts w:ascii="Times New Roman" w:hAnsi="Times New Roman" w:cs="Times New Roman"/>
-        </w:rPr>
-        <w:t xml:space="preserve"> Djelatniku sustava je omogućeno pretraživanje apartmana zadanim kriterijama.</w:t>
+        <w:t>Da bi dijelatnik agencije mogao pristupiti sustavu mora se prijaviti u njega sa svojim korisničkim imenom i lozinkom. Nakon ulaska u sustav prikazuju mu se sve ponude kao i vlasnici. Djelatnik agencije može saznati više o vlasniku kao i o apartmanu</w:t>
+      </w:r>
+      <w:r>
+        <w:rPr>
+          <w:rFonts w:ascii="Times New Roman" w:hAnsi="Times New Roman" w:cs="Times New Roman"/>
+        </w:rPr>
+        <w:t>,</w:t>
+      </w:r>
+      <w:r>
+        <w:rPr>
+          <w:rFonts w:ascii="Times New Roman" w:hAnsi="Times New Roman" w:cs="Times New Roman"/>
+        </w:rPr>
+        <w:t xml:space="preserve"> odabirom </w:t>
+      </w:r>
+      <w:r>
+        <w:rPr>
+          <w:rFonts w:ascii="Times New Roman" w:hAnsi="Times New Roman" w:cs="Times New Roman"/>
+        </w:rPr>
+        <w:t>njih</w:t>
+      </w:r>
+      <w:r>
+        <w:rPr>
+          <w:rFonts w:ascii="Times New Roman" w:hAnsi="Times New Roman" w:cs="Times New Roman"/>
+        </w:rPr>
+        <w:t xml:space="preserve"> unutar sustava.</w:t>
+      </w:r>
+      <w:r>
+        <w:rPr>
+          <w:rFonts w:ascii="Times New Roman" w:hAnsi="Times New Roman" w:cs="Times New Roman"/>
+        </w:rPr>
+        <w:t xml:space="preserve"> Djelatniku sustava</w:t>
+      </w:r>
+      <w:r>
+        <w:rPr>
+          <w:rFonts w:ascii="Times New Roman" w:hAnsi="Times New Roman" w:cs="Times New Roman"/>
+        </w:rPr>
+        <w:t xml:space="preserve"> (agentu)</w:t>
+      </w:r>
+      <w:r>
+        <w:rPr>
+          <w:rFonts w:ascii="Times New Roman" w:hAnsi="Times New Roman" w:cs="Times New Roman"/>
+        </w:rPr>
+        <w:t xml:space="preserve"> je omogućeno pretraživanje apartmana zadanim kriterijama.</w:t>
       </w:r>
     </w:p>
     <w:p>
@@ -581,15 +701,16 @@
           <w:rFonts w:ascii="Times New Roman" w:hAnsi="Times New Roman" w:cs="Times New Roman"/>
         </w:rPr>
         <w:tab/>
-        <w:t>Sustav mora voditi koji agenti agencije su zadužen za koje vlasnike. Svakoj suradnji – vezi između vlasnika i agenta pridruženo je vrijeme zadjedničkog poslovanja, na temlju kojeg agencija može nuditi dodatne pogodnosti i popuste za svoje dugoročne klijente.</w:t>
-      </w:r>
-    </w:p>
-    <w:p>
-      <w:pPr>
-        <w:rPr>
-          <w:rFonts w:ascii="Times New Roman" w:hAnsi="Times New Roman" w:cs="Times New Roman"/>
-        </w:rPr>
-      </w:pPr>
+        <w:t>Sustav mora voditi evidenciju</w:t>
+      </w:r>
+      <w:r>
+        <w:rPr>
+          <w:rFonts w:ascii="Times New Roman" w:hAnsi="Times New Roman" w:cs="Times New Roman"/>
+        </w:rPr>
+        <w:t xml:space="preserve"> koji agenti agencije su zadužen za koje vlasnike. Svakoj suradnji – vezi između vlasnika i agenta pridruženo je vrijeme zadjedničkog poslovanja, na temlju kojeg agencija može nuditi dodatne pogodnosti i popuste za svoje dugoročne klijente.</w:t>
+      </w:r>
+      <w:bookmarkStart w:id="0" w:name="_GoBack"/>
+      <w:bookmarkEnd w:id="0"/>
       <w:r>
         <w:rPr>
           <w:rFonts w:ascii="Times New Roman" w:hAnsi="Times New Roman" w:cs="Times New Roman"/>
@@ -815,7 +936,7 @@
         <w:rPr>
           <w:rFonts w:ascii="Times New Roman" w:hAnsi="Times New Roman" w:cs="Times New Roman"/>
         </w:rPr>
-        <w:t>Uklanjanje apartmana iz sustava</w:t>
+        <w:t>Pregled apartmana po zadanom kriteriju</w:t>
       </w:r>
     </w:p>
     <w:p>
@@ -835,13 +956,7 @@
         <w:rPr>
           <w:rFonts w:ascii="Times New Roman" w:hAnsi="Times New Roman" w:cs="Times New Roman"/>
         </w:rPr>
-        <w:t xml:space="preserve">Uklanjanje </w:t>
-      </w:r>
-      <w:r>
-        <w:rPr>
-          <w:rFonts w:ascii="Times New Roman" w:hAnsi="Times New Roman" w:cs="Times New Roman"/>
-        </w:rPr>
-        <w:t>klijenta iz sustava</w:t>
+        <w:t>Uklanjanje apartmana iz sustava</w:t>
       </w:r>
     </w:p>
     <w:p>
@@ -861,6 +976,26 @@
         <w:rPr>
           <w:rFonts w:ascii="Times New Roman" w:hAnsi="Times New Roman" w:cs="Times New Roman"/>
         </w:rPr>
+        <w:t>Uklanjanje klijenta iz sustava</w:t>
+      </w:r>
+    </w:p>
+    <w:p>
+      <w:pPr>
+        <w:pStyle w:val="ListParagraph"/>
+        <w:numPr>
+          <w:ilvl w:val="0"/>
+          <w:numId w:val="1"/>
+        </w:numPr>
+        <w:spacing w:line="360" w:lineRule="auto"/>
+        <w:jc w:val="both"/>
+        <w:rPr>
+          <w:rFonts w:ascii="Times New Roman" w:hAnsi="Times New Roman" w:cs="Times New Roman"/>
+        </w:rPr>
+      </w:pPr>
+      <w:r>
+        <w:rPr>
+          <w:rFonts w:ascii="Times New Roman" w:hAnsi="Times New Roman" w:cs="Times New Roman"/>
+        </w:rPr>
         <w:t>Uklanjanje agenta iz sustava</w:t>
       </w:r>
     </w:p>
@@ -1208,6 +1343,7 @@
           <w:rFonts w:ascii="Times New Roman" w:hAnsi="Times New Roman" w:cs="Times New Roman"/>
           <w:b/>
         </w:rPr>
+        <w:lastRenderedPageBreak/>
         <w:t>Alternativni scenariji:</w:t>
       </w:r>
     </w:p>
@@ -1224,7 +1360,6 @@
         <w:rPr>
           <w:rFonts w:ascii="Times New Roman" w:hAnsi="Times New Roman" w:cs="Times New Roman"/>
         </w:rPr>
-        <w:lastRenderedPageBreak/>
         <w:t xml:space="preserve">1a. </w:t>
       </w:r>
       <w:r>
@@ -1421,7 +1556,19 @@
           <w:rFonts w:ascii="Times New Roman" w:hAnsi="Times New Roman" w:cs="Times New Roman"/>
         </w:rPr>
         <w:tab/>
-        <w:t xml:space="preserve">          Klijent (vlasnik nekretnine) – cilj mu je što brže i jednostavnije unjeti apartman u sustav</w:t>
+        <w:t xml:space="preserve">          Klijent (vlasnik </w:t>
+      </w:r>
+      <w:r>
+        <w:rPr>
+          <w:rFonts w:ascii="Times New Roman" w:hAnsi="Times New Roman" w:cs="Times New Roman"/>
+        </w:rPr>
+        <w:t>apartmana</w:t>
+      </w:r>
+      <w:r>
+        <w:rPr>
+          <w:rFonts w:ascii="Times New Roman" w:hAnsi="Times New Roman" w:cs="Times New Roman"/>
+        </w:rPr>
+        <w:t>) – cilj mu je što brže i jednostavnije unjeti apartman u sustav</w:t>
       </w:r>
     </w:p>
     <w:p>
@@ -1756,7 +1903,25 @@
         <w:rPr>
           <w:rFonts w:ascii="Times New Roman" w:hAnsi="Times New Roman" w:cs="Times New Roman"/>
         </w:rPr>
-        <w:t xml:space="preserve"> nije dodan u sustav</w:t>
+        <w:t xml:space="preserve"> </w:t>
+      </w:r>
+      <w:r>
+        <w:rPr>
+          <w:rFonts w:ascii="Times New Roman" w:hAnsi="Times New Roman" w:cs="Times New Roman"/>
+        </w:rPr>
+        <w:t>se ne nalazi</w:t>
+      </w:r>
+      <w:r>
+        <w:rPr>
+          <w:rFonts w:ascii="Times New Roman" w:hAnsi="Times New Roman" w:cs="Times New Roman"/>
+        </w:rPr>
+        <w:t xml:space="preserve"> u sustav</w:t>
+      </w:r>
+      <w:r>
+        <w:rPr>
+          <w:rFonts w:ascii="Times New Roman" w:hAnsi="Times New Roman" w:cs="Times New Roman"/>
+        </w:rPr>
+        <w:t>u</w:t>
       </w:r>
     </w:p>
     <w:p>
@@ -1890,7 +2055,6 @@
           <w:b/>
           <w:sz w:val="28"/>
         </w:rPr>
-        <w:lastRenderedPageBreak/>
         <w:t xml:space="preserve">Use case </w:t>
       </w:r>
       <w:r>
@@ -1990,6 +2154,12 @@
         <w:tab/>
         <w:t xml:space="preserve">           za više osoba odjednom</w:t>
       </w:r>
+      <w:r>
+        <w:rPr>
+          <w:rFonts w:ascii="Times New Roman" w:hAnsi="Times New Roman" w:cs="Times New Roman"/>
+        </w:rPr>
+        <w:t xml:space="preserve"> (odgovornost)</w:t>
+      </w:r>
     </w:p>
     <w:p>
       <w:pPr>
@@ -2118,7 +2288,19 @@
         <w:rPr>
           <w:rFonts w:ascii="Times New Roman" w:hAnsi="Times New Roman" w:cs="Times New Roman"/>
         </w:rPr>
-        <w:t xml:space="preserve">Korisnik (osoba koja kupuje apartman na određeni period) daje sve potrebne informacije i </w:t>
+        <w:t xml:space="preserve">Korisnik (osoba koja </w:t>
+      </w:r>
+      <w:r>
+        <w:rPr>
+          <w:rFonts w:ascii="Times New Roman" w:hAnsi="Times New Roman" w:cs="Times New Roman"/>
+        </w:rPr>
+        <w:t>iznajmljuje</w:t>
+      </w:r>
+      <w:r>
+        <w:rPr>
+          <w:rFonts w:ascii="Times New Roman" w:hAnsi="Times New Roman" w:cs="Times New Roman"/>
+        </w:rPr>
+        <w:t xml:space="preserve"> apartman na određeni period) daje sve potrebne </w:t>
       </w:r>
       <w:r>
         <w:rPr>
@@ -2131,6 +2313,24 @@
           <w:rFonts w:ascii="Times New Roman" w:hAnsi="Times New Roman" w:cs="Times New Roman"/>
         </w:rPr>
         <w:tab/>
+      </w:r>
+      <w:r>
+        <w:rPr>
+          <w:rFonts w:ascii="Times New Roman" w:hAnsi="Times New Roman" w:cs="Times New Roman"/>
+        </w:rPr>
+        <w:tab/>
+      </w:r>
+      <w:r>
+        <w:rPr>
+          <w:rFonts w:ascii="Times New Roman" w:hAnsi="Times New Roman" w:cs="Times New Roman"/>
+        </w:rPr>
+        <w:tab/>
+        <w:t xml:space="preserve">informacije i </w:t>
+      </w:r>
+      <w:r>
+        <w:rPr>
+          <w:rFonts w:ascii="Times New Roman" w:hAnsi="Times New Roman" w:cs="Times New Roman"/>
+        </w:rPr>
         <w:t>plaća smještaj</w:t>
       </w:r>
       <w:r>
@@ -2634,8 +2834,15 @@
         <w:rPr>
           <w:rFonts w:ascii="Times New Roman" w:hAnsi="Times New Roman" w:cs="Times New Roman"/>
         </w:rPr>
+        <w:lastRenderedPageBreak/>
         <w:tab/>
-        <w:t xml:space="preserve">          Agencija – </w:t>
+        <w:t xml:space="preserve">         </w:t>
+      </w:r>
+      <w:r>
+        <w:rPr>
+          <w:rFonts w:ascii="Times New Roman" w:hAnsi="Times New Roman" w:cs="Times New Roman"/>
+        </w:rPr>
+        <w:t xml:space="preserve">Agencija – </w:t>
       </w:r>
       <w:r>
         <w:rPr>
@@ -2656,7 +2863,6 @@
         <w:rPr>
           <w:rFonts w:ascii="Times New Roman" w:hAnsi="Times New Roman" w:cs="Times New Roman"/>
         </w:rPr>
-        <w:lastRenderedPageBreak/>
         <w:tab/>
         <w:t xml:space="preserve">         Korisnik – cilj je da informacije prikazane uz njegov apartman su točne</w:t>
       </w:r>
@@ -2890,8 +3096,6 @@
         </w:rPr>
         <w:t>Sustav ažurira informacije o apartmanu</w:t>
       </w:r>
-      <w:bookmarkStart w:id="0" w:name="_GoBack"/>
-      <w:bookmarkEnd w:id="0"/>
     </w:p>
     <w:p>
       <w:pPr>

</xml_diff>